<commit_message>
Pequeña corrección de sintaxis
</commit_message>
<xml_diff>
--- a/Fase 1/Evidencias Individuales/HERNANDEZ_ALEXANDER_1.2_APT122_DiarioReflexionFase1.docx
+++ b/Fase 1/Evidencias Individuales/HERNANDEZ_ALEXANDER_1.2_APT122_DiarioReflexionFase1.docx
@@ -378,7 +378,7 @@
                 <w:szCs w:val="21"/>
                 <w:lang w:eastAsia="es-CL"/>
               </w:rPr>
-              <w:t xml:space="preserve">Las asignaturas que más me gustaron fueron y que se relacionan con mis intereses profesionales se centran en el ámbito del desarrollo y la programación, esto también incluye la rama de base de datos, Machine </w:t>
+              <w:t xml:space="preserve">Las asignaturas que más me gustaron y que se relacionan con mis intereses profesionales se centran en el ámbito del desarrollo y la programación, esto también incluye la rama de base de datos, Machine </w:t>
             </w:r>
             <w:proofErr w:type="spellStart"/>
             <w:r>
@@ -451,9 +451,8 @@
                 <w:sz w:val="21"/>
                 <w:szCs w:val="21"/>
               </w:rPr>
-              <w:t xml:space="preserve">Del desarrollo y programación me gustó la metodología de trabajo que utilizamos, en este caso el Modelo Vista Controlador (MVC) y el Modelo Vista </w:t>
+              <w:t>Del desarrollo y programación me gustó la metodología de trabajo que utilizamos, en este caso el Modelo Vista Controlador (MVC) y el Modelo Vista Plantilla</w:t>
             </w:r>
-            <w:proofErr w:type="gramStart"/>
             <w:r>
               <w:rPr>
                 <w:rFonts w:ascii="Open Sans" w:eastAsiaTheme="majorEastAsia" w:hAnsi="Open Sans" w:cs="Open Sans"/>
@@ -461,9 +460,8 @@
                 <w:sz w:val="21"/>
                 <w:szCs w:val="21"/>
               </w:rPr>
-              <w:t>Plantilla(</w:t>
+              <w:t xml:space="preserve"> </w:t>
             </w:r>
-            <w:proofErr w:type="gramEnd"/>
             <w:r>
               <w:rPr>
                 <w:rFonts w:ascii="Open Sans" w:eastAsiaTheme="majorEastAsia" w:hAnsi="Open Sans" w:cs="Open Sans"/>
@@ -471,7 +469,7 @@
                 <w:sz w:val="21"/>
                 <w:szCs w:val="21"/>
               </w:rPr>
-              <w:t>MTV)</w:t>
+              <w:t>(MTV)</w:t>
             </w:r>
             <w:r>
               <w:rPr>
@@ -2026,7 +2024,6 @@
               <w:jc w:val="both"/>
               <w:rPr>
                 <w:rFonts w:ascii="Open Sans" w:eastAsiaTheme="majorEastAsia" w:hAnsi="Open Sans" w:cs="Open Sans"/>
-                <w:color w:val="767171" w:themeColor="background2" w:themeShade="80"/>
                 <w:sz w:val="21"/>
                 <w:szCs w:val="21"/>
               </w:rPr>
@@ -2034,7 +2031,6 @@
             <w:r>
               <w:rPr>
                 <w:rFonts w:ascii="Open Sans" w:eastAsiaTheme="majorEastAsia" w:hAnsi="Open Sans" w:cs="Open Sans"/>
-                <w:color w:val="767171" w:themeColor="background2" w:themeShade="80"/>
                 <w:sz w:val="21"/>
                 <w:szCs w:val="21"/>
               </w:rPr>
@@ -8422,6 +8418,7 @@
     <w:lsdException w:name="HTML Sample" w:semiHidden="1" w:unhideWhenUsed="1"/>
     <w:lsdException w:name="HTML Typewriter" w:semiHidden="1" w:unhideWhenUsed="1"/>
     <w:lsdException w:name="HTML Variable" w:semiHidden="1" w:unhideWhenUsed="1"/>
+    <w:lsdException w:name="Normal Table" w:semiHidden="1" w:unhideWhenUsed="1"/>
     <w:lsdException w:name="annotation subject" w:semiHidden="1" w:unhideWhenUsed="1"/>
     <w:lsdException w:name="No List" w:semiHidden="1" w:unhideWhenUsed="1"/>
     <w:lsdException w:name="Outline List 1" w:semiHidden="1" w:unhideWhenUsed="1"/>
@@ -8464,8 +8461,11 @@
     <w:lsdException w:name="Table Contemporary" w:semiHidden="1" w:unhideWhenUsed="1"/>
     <w:lsdException w:name="Table Elegant" w:semiHidden="1" w:unhideWhenUsed="1"/>
     <w:lsdException w:name="Table Professional" w:semiHidden="1" w:unhideWhenUsed="1"/>
+    <w:lsdException w:name="Table Subtle 1" w:semiHidden="1" w:unhideWhenUsed="1"/>
     <w:lsdException w:name="Table Subtle 2" w:semiHidden="1" w:unhideWhenUsed="1"/>
     <w:lsdException w:name="Table Web 1" w:semiHidden="1" w:unhideWhenUsed="1"/>
+    <w:lsdException w:name="Table Web 2" w:semiHidden="1" w:unhideWhenUsed="1"/>
+    <w:lsdException w:name="Table Web 3" w:semiHidden="1" w:unhideWhenUsed="1"/>
     <w:lsdException w:name="Balloon Text" w:semiHidden="1" w:unhideWhenUsed="1"/>
     <w:lsdException w:name="Table Grid" w:uiPriority="39"/>
     <w:lsdException w:name="Table Theme" w:semiHidden="1" w:unhideWhenUsed="1"/>
@@ -10011,16 +10011,15 @@
 </file>
 
 <file path=customXml/item1.xml><?xml version="1.0" encoding="utf-8"?>
-<b:Sources xmlns:b="http://schemas.openxmlformats.org/officeDocument/2006/bibliography" xmlns="http://schemas.openxmlformats.org/officeDocument/2006/bibliography" SelectedStyle="\APASixthEditionOfficeOnline.xsl" StyleName="APA" Version="6"/>
+<?mso-contentType ?>
+<FormTemplates xmlns="http://schemas.microsoft.com/sharepoint/v3/contenttype/forms">
+  <Display>DocumentLibraryForm</Display>
+  <Edit>DocumentLibraryForm</Edit>
+  <New>DocumentLibraryForm</New>
+</FormTemplates>
 </file>
 
 <file path=customXml/item2.xml><?xml version="1.0" encoding="utf-8"?>
-<p:properties xmlns:p="http://schemas.microsoft.com/office/2006/metadata/properties" xmlns:xsi="http://www.w3.org/2001/XMLSchema-instance" xmlns:pc="http://schemas.microsoft.com/office/infopath/2007/PartnerControls">
-  <documentManagement/>
-</p:properties>
-</file>
-
-<file path=customXml/item3.xml><?xml version="1.0" encoding="utf-8"?>
 <ct:contentTypeSchema xmlns:ct="http://schemas.microsoft.com/office/2006/metadata/contentType" xmlns:ma="http://schemas.microsoft.com/office/2006/metadata/properties/metaAttributes" ct:_="" ma:_="" ma:contentTypeName="Documento" ma:contentTypeID="0x010100E96778489EE7714D8BD12CC105EB918B" ma:contentTypeVersion="2" ma:contentTypeDescription="Crear nuevo documento." ma:contentTypeScope="" ma:versionID="416c5c7ae9b5d54d83875cd3c65194e3">
   <xsd:schema xmlns:xsd="http://www.w3.org/2001/XMLSchema" xmlns:xs="http://www.w3.org/2001/XMLSchema" xmlns:p="http://schemas.microsoft.com/office/2006/metadata/properties" xmlns:ns2="126e8a1c-9ea9-435a-ac89-d06c80d62e30" targetNamespace="http://schemas.microsoft.com/office/2006/metadata/properties" ma:root="true" ma:fieldsID="70a237c842677bd850644f8595079f5e" ns2:_="">
     <xsd:import namespace="126e8a1c-9ea9-435a-ac89-d06c80d62e30"/>
@@ -10152,33 +10151,25 @@
 </ct:contentTypeSchema>
 </file>
 
+<file path=customXml/item3.xml><?xml version="1.0" encoding="utf-8"?>
+<p:properties xmlns:p="http://schemas.microsoft.com/office/2006/metadata/properties" xmlns:xsi="http://www.w3.org/2001/XMLSchema-instance" xmlns:pc="http://schemas.microsoft.com/office/infopath/2007/PartnerControls">
+  <documentManagement/>
+</p:properties>
+</file>
+
 <file path=customXml/item4.xml><?xml version="1.0" encoding="utf-8"?>
-<?mso-contentType ?>
-<FormTemplates xmlns="http://schemas.microsoft.com/sharepoint/v3/contenttype/forms">
-  <Display>DocumentLibraryForm</Display>
-  <Edit>DocumentLibraryForm</Edit>
-  <New>DocumentLibraryForm</New>
-</FormTemplates>
+<b:Sources xmlns:b="http://schemas.openxmlformats.org/officeDocument/2006/bibliography" xmlns="http://schemas.openxmlformats.org/officeDocument/2006/bibliography" SelectedStyle="\APASixthEditionOfficeOnline.xsl" StyleName="APA" Version="6"/>
 </file>
 
 <file path=customXml/itemProps1.xml><?xml version="1.0" encoding="utf-8"?>
-<ds:datastoreItem xmlns:ds="http://schemas.openxmlformats.org/officeDocument/2006/customXml" ds:itemID="{38798A93-35BB-4E36-97F5-7254B21EAFCC}">
+<ds:datastoreItem xmlns:ds="http://schemas.openxmlformats.org/officeDocument/2006/customXml" ds:itemID="{DABAA964-10BA-4DBC-ABF2-CDEAC0FAF7AA}">
   <ds:schemaRefs>
-    <ds:schemaRef ds:uri="http://schemas.openxmlformats.org/officeDocument/2006/bibliography"/>
+    <ds:schemaRef ds:uri="http://schemas.microsoft.com/sharepoint/v3/contenttype/forms"/>
   </ds:schemaRefs>
 </ds:datastoreItem>
 </file>
 
 <file path=customXml/itemProps2.xml><?xml version="1.0" encoding="utf-8"?>
-<ds:datastoreItem xmlns:ds="http://schemas.openxmlformats.org/officeDocument/2006/customXml" ds:itemID="{5F1783E3-BA1C-4CA3-8E32-C9B378BBED03}">
-  <ds:schemaRefs>
-    <ds:schemaRef ds:uri="http://schemas.microsoft.com/office/2006/metadata/properties"/>
-    <ds:schemaRef ds:uri="http://schemas.microsoft.com/office/infopath/2007/PartnerControls"/>
-  </ds:schemaRefs>
-</ds:datastoreItem>
-</file>
-
-<file path=customXml/itemProps3.xml><?xml version="1.0" encoding="utf-8"?>
 <ds:datastoreItem xmlns:ds="http://schemas.openxmlformats.org/officeDocument/2006/customXml" ds:itemID="{90673534-9590-47F8-B0D6-46AB217CB3AD}">
   <ds:schemaRefs>
     <ds:schemaRef ds:uri="http://schemas.microsoft.com/office/2006/metadata/contentType"/>
@@ -10196,10 +10187,19 @@
 </ds:datastoreItem>
 </file>
 
+<file path=customXml/itemProps3.xml><?xml version="1.0" encoding="utf-8"?>
+<ds:datastoreItem xmlns:ds="http://schemas.openxmlformats.org/officeDocument/2006/customXml" ds:itemID="{5F1783E3-BA1C-4CA3-8E32-C9B378BBED03}">
+  <ds:schemaRefs>
+    <ds:schemaRef ds:uri="http://schemas.microsoft.com/office/2006/metadata/properties"/>
+    <ds:schemaRef ds:uri="http://schemas.microsoft.com/office/infopath/2007/PartnerControls"/>
+  </ds:schemaRefs>
+</ds:datastoreItem>
+</file>
+
 <file path=customXml/itemProps4.xml><?xml version="1.0" encoding="utf-8"?>
-<ds:datastoreItem xmlns:ds="http://schemas.openxmlformats.org/officeDocument/2006/customXml" ds:itemID="{DABAA964-10BA-4DBC-ABF2-CDEAC0FAF7AA}">
+<ds:datastoreItem xmlns:ds="http://schemas.openxmlformats.org/officeDocument/2006/customXml" ds:itemID="{38798A93-35BB-4E36-97F5-7254B21EAFCC}">
   <ds:schemaRefs>
-    <ds:schemaRef ds:uri="http://schemas.microsoft.com/sharepoint/v3/contenttype/forms"/>
+    <ds:schemaRef ds:uri="http://schemas.openxmlformats.org/officeDocument/2006/bibliography"/>
   </ds:schemaRefs>
 </ds:datastoreItem>
 </file>
</xml_diff>